<commit_message>
Working formula to parse months
</commit_message>
<xml_diff>
--- a/Sandbox/RegEx/RegEx EAD replace formulas.docx
+++ b/Sandbox/RegEx/RegEx EAD replace formulas.docx
@@ -4,281 +4,332 @@
   <w:body>
     <w:p>
       <w:r>
-        <w:t>The following commands use the Find and Replace tool in Atom to normalize dates at the Year level in EAD docs. The Regex option must be enabl</w:t>
+        <w:t>The following commands use the Find and Replace tool in Atom to normalize dates at the Year level in EAD docs. The Regex option must be enabled. Performing these commands in the order listed will ensure that dates are not “fixed” twice/incorrectly.</w:t>
+      </w:r>
+    </w:p>
+    <w:p>
+      <w:pPr>
+        <w:rPr>
+          <w:b/>
+        </w:rPr>
+      </w:pPr>
+    </w:p>
+    <w:p>
+      <w:r>
+        <w:rPr>
+          <w:b/>
+        </w:rPr>
+        <w:t>Find a YYYY-YYYY date range and normalize:</w:t>
+      </w:r>
+    </w:p>
+    <w:p/>
+    <w:p>
+      <w:r>
+        <w:t xml:space="preserve">Find: </w:t>
+      </w:r>
+      <w:r>
+        <w:t>&lt;</w:t>
+      </w:r>
+      <w:proofErr w:type="spellStart"/>
+      <w:r>
+        <w:t>unitdate</w:t>
+      </w:r>
+      <w:proofErr w:type="spellEnd"/>
+      <w:r>
+        <w:t>&gt;(\d\d\d\d)-(</w:t>
+      </w:r>
+      <w:proofErr w:type="gramStart"/>
+      <w:r>
+        <w:t>\d\d\d\d)&lt;</w:t>
+      </w:r>
+      <w:proofErr w:type="gramEnd"/>
+    </w:p>
+    <w:p>
+      <w:r>
+        <w:t xml:space="preserve">Replace: </w:t>
+      </w:r>
+      <w:r>
+        <w:t>&lt;</w:t>
+      </w:r>
+      <w:proofErr w:type="spellStart"/>
+      <w:r>
+        <w:t>unitdate</w:t>
+      </w:r>
+      <w:proofErr w:type="spellEnd"/>
+      <w:r>
+        <w:t xml:space="preserve"> no</w:t>
+      </w:r>
+      <w:r>
+        <w:t>rmal="$1/$2" type="inclusive"&gt;&lt;</w:t>
+      </w:r>
+    </w:p>
+    <w:p>
+      <w:pPr>
+        <w:rPr>
+          <w:b/>
+        </w:rPr>
+      </w:pPr>
+    </w:p>
+    <w:p>
+      <w:r>
+        <w:rPr>
+          <w:b/>
+        </w:rPr>
+        <w:t>Find a YYYY-YYYY date range when months and/or other text is also present, and normalize the years:</w:t>
+      </w:r>
+    </w:p>
+    <w:p/>
+    <w:p>
+      <w:r>
+        <w:t xml:space="preserve">Find: </w:t>
+      </w:r>
+      <w:r>
+        <w:t>&lt;</w:t>
+      </w:r>
+      <w:proofErr w:type="spellStart"/>
+      <w:r>
+        <w:t>unitdate</w:t>
+      </w:r>
+      <w:proofErr w:type="spellEnd"/>
+      <w:r>
+        <w:t>&gt;</w:t>
+      </w:r>
+      <w:proofErr w:type="gramStart"/>
+      <w:r>
+        <w:t>(.*</w:t>
+      </w:r>
+      <w:proofErr w:type="gramEnd"/>
+      <w:r>
+        <w:t>(\d\d\d\d).+(\d\d\d\d).*)&lt;</w:t>
+      </w:r>
+    </w:p>
+    <w:p>
+      <w:r>
+        <w:t xml:space="preserve">Replace: </w:t>
+      </w:r>
+      <w:r>
+        <w:t>&lt;</w:t>
+      </w:r>
+      <w:proofErr w:type="spellStart"/>
+      <w:r>
+        <w:t>unitdate</w:t>
+      </w:r>
+      <w:proofErr w:type="spellEnd"/>
+      <w:r>
+        <w:t xml:space="preserve"> normal="$2/$3" type="inclusive"&gt;$1&lt;</w:t>
+      </w:r>
+    </w:p>
+    <w:p/>
+    <w:p>
+      <w:r>
+        <w:rPr>
+          <w:b/>
+        </w:rPr>
+        <w:t>Fix inclusive dates from the same YYYY:</w:t>
+      </w:r>
+    </w:p>
+    <w:p/>
+    <w:p>
+      <w:r>
+        <w:t xml:space="preserve">Find: </w:t>
+      </w:r>
+      <w:r>
+        <w:t>&lt;</w:t>
+      </w:r>
+      <w:proofErr w:type="spellStart"/>
+      <w:r>
+        <w:t>unitdate</w:t>
+      </w:r>
+      <w:proofErr w:type="spellEnd"/>
+      <w:r>
+        <w:t xml:space="preserve"> normal="(\d\d\d\d)/\1" type="inclusive"</w:t>
+      </w:r>
+    </w:p>
+    <w:p>
+      <w:r>
+        <w:t xml:space="preserve">Replace: </w:t>
+      </w:r>
+      <w:r>
+        <w:t>&lt;</w:t>
+      </w:r>
+      <w:proofErr w:type="spellStart"/>
+      <w:r>
+        <w:t>unitdate</w:t>
+      </w:r>
+      <w:proofErr w:type="spellEnd"/>
+      <w:r>
+        <w:t xml:space="preserve"> normal="$1"</w:t>
+      </w:r>
+    </w:p>
+    <w:p>
+      <w:pPr>
+        <w:rPr>
+          <w:b/>
+        </w:rPr>
+      </w:pPr>
+    </w:p>
+    <w:p>
+      <w:r>
+        <w:rPr>
+          <w:b/>
+        </w:rPr>
+        <w:t>Find a single YYYY date and normalize:</w:t>
+      </w:r>
+    </w:p>
+    <w:p/>
+    <w:p>
+      <w:r>
+        <w:t xml:space="preserve">Find: </w:t>
+      </w:r>
+      <w:r>
+        <w:t>&lt;</w:t>
+      </w:r>
+      <w:proofErr w:type="spellStart"/>
+      <w:r>
+        <w:t>unitdate</w:t>
+      </w:r>
+      <w:proofErr w:type="spellEnd"/>
+      <w:r>
+        <w:t>&gt;(</w:t>
+      </w:r>
+      <w:proofErr w:type="gramStart"/>
+      <w:r>
+        <w:t>\d\d\d\d)&lt;</w:t>
+      </w:r>
+      <w:proofErr w:type="gramEnd"/>
+    </w:p>
+    <w:p>
+      <w:r>
+        <w:t xml:space="preserve">Replace: </w:t>
+      </w:r>
+      <w:r>
+        <w:t>&lt;</w:t>
+      </w:r>
+      <w:proofErr w:type="spellStart"/>
+      <w:r>
+        <w:t>unitdate</w:t>
+      </w:r>
+      <w:proofErr w:type="spellEnd"/>
+      <w:r>
+        <w:t xml:space="preserve"> normal="$1"&gt;&lt;</w:t>
+      </w:r>
+    </w:p>
+    <w:p/>
+    <w:p>
+      <w:pPr>
+        <w:rPr>
+          <w:b/>
+        </w:rPr>
+      </w:pPr>
+      <w:r>
+        <w:rPr>
+          <w:b/>
+        </w:rPr>
+        <w:t>Find remaining single YYYY dates that include text and normalize:</w:t>
+      </w:r>
+    </w:p>
+    <w:p>
+      <w:pPr>
+        <w:rPr>
+          <w:b/>
+        </w:rPr>
+      </w:pPr>
+    </w:p>
+    <w:p>
+      <w:r>
+        <w:t xml:space="preserve">Find: </w:t>
+      </w:r>
+      <w:r>
+        <w:t>&lt;</w:t>
+      </w:r>
+      <w:proofErr w:type="spellStart"/>
+      <w:r>
+        <w:t>unitdate</w:t>
+      </w:r>
+      <w:proofErr w:type="spellEnd"/>
+      <w:r>
+        <w:t>&gt;</w:t>
+      </w:r>
+      <w:proofErr w:type="gramStart"/>
+      <w:r>
+        <w:t>(.*</w:t>
+      </w:r>
+      <w:proofErr w:type="gramEnd"/>
+      <w:r>
+        <w:t>(\d\d\d\d).*)&lt;</w:t>
+      </w:r>
+    </w:p>
+    <w:p>
+      <w:r>
+        <w:t xml:space="preserve">Replace: </w:t>
+      </w:r>
+      <w:r>
+        <w:t>&lt;</w:t>
+      </w:r>
+      <w:proofErr w:type="spellStart"/>
+      <w:r>
+        <w:t>unitdate</w:t>
+      </w:r>
+      <w:proofErr w:type="spellEnd"/>
+      <w:r>
+        <w:t xml:space="preserve"> normal="$2"&gt;$1&lt;</w:t>
+      </w:r>
+    </w:p>
+    <w:p/>
+    <w:p>
+      <w:pPr>
+        <w:rPr>
+          <w:b/>
+        </w:rPr>
+      </w:pPr>
+      <w:r>
+        <w:rPr>
+          <w:b/>
+        </w:rPr>
+        <w:t xml:space="preserve">Working </w:t>
+      </w:r>
+      <w:r>
+        <w:rPr>
+          <w:b/>
+        </w:rPr>
+        <w:t>formula to parse months:</w:t>
+      </w:r>
+    </w:p>
+    <w:p>
+      <w:pPr>
+        <w:rPr>
+          <w:b/>
+        </w:rPr>
+      </w:pPr>
+      <w:r>
+        <w:t xml:space="preserve">Find: </w:t>
+      </w:r>
+      <w:r>
+        <w:t>&lt;</w:t>
+      </w:r>
+      <w:proofErr w:type="spellStart"/>
+      <w:r>
+        <w:t>unitdate</w:t>
+      </w:r>
+      <w:proofErr w:type="spellEnd"/>
+      <w:r>
+        <w:t>&gt;((</w:t>
+      </w:r>
+      <w:proofErr w:type="spellStart"/>
+      <w:r>
+        <w:t>May|November</w:t>
+      </w:r>
+      <w:proofErr w:type="spellEnd"/>
+      <w:proofErr w:type="gramStart"/>
+      <w:r>
+        <w:t>).{</w:t>
+      </w:r>
+      <w:proofErr w:type="gramEnd"/>
+      <w:r>
+        <w:t>1,6}(\d{4}).*(\d{4}).*)&lt;</w:t>
       </w:r>
       <w:bookmarkStart w:id="0" w:name="_GoBack"/>
       <w:bookmarkEnd w:id="0"/>
-      <w:r>
-        <w:t>ed. Performing these commands in the order listed will ensure that dates are not “fixed” twice/incorrectly.</w:t>
-      </w:r>
-    </w:p>
-    <w:p>
-      <w:pPr>
-        <w:rPr>
-          <w:b/>
-        </w:rPr>
-      </w:pPr>
-    </w:p>
-    <w:p>
-      <w:r>
-        <w:rPr>
-          <w:b/>
-        </w:rPr>
-        <w:t>Find a YYYY-YYYY date range and normalize:</w:t>
-      </w:r>
-    </w:p>
-    <w:p/>
-    <w:p>
-      <w:r>
-        <w:t xml:space="preserve">Find: </w:t>
-      </w:r>
-      <w:r>
-        <w:t>&lt;</w:t>
-      </w:r>
-      <w:proofErr w:type="spellStart"/>
-      <w:r>
-        <w:t>unitdate</w:t>
-      </w:r>
-      <w:proofErr w:type="spellEnd"/>
-      <w:r>
-        <w:t>&gt;(\d\d\d\d)-(</w:t>
-      </w:r>
-      <w:proofErr w:type="gramStart"/>
-      <w:r>
-        <w:t>\d\d\d\d)&lt;</w:t>
-      </w:r>
-      <w:proofErr w:type="gramEnd"/>
-    </w:p>
-    <w:p>
-      <w:r>
-        <w:t xml:space="preserve">Replace: </w:t>
-      </w:r>
-      <w:r>
-        <w:t>&lt;</w:t>
-      </w:r>
-      <w:proofErr w:type="spellStart"/>
-      <w:r>
-        <w:t>unitdate</w:t>
-      </w:r>
-      <w:proofErr w:type="spellEnd"/>
-      <w:r>
-        <w:t xml:space="preserve"> no</w:t>
-      </w:r>
-      <w:r>
-        <w:t>rmal="$1/$2" type="inclusive"&gt;&lt;</w:t>
-      </w:r>
-    </w:p>
-    <w:p>
-      <w:pPr>
-        <w:rPr>
-          <w:b/>
-        </w:rPr>
-      </w:pPr>
-    </w:p>
-    <w:p>
-      <w:r>
-        <w:rPr>
-          <w:b/>
-        </w:rPr>
-        <w:t>Find a YYYY-YYYY date range when months and/or other text is also present, and normalize the years:</w:t>
-      </w:r>
-    </w:p>
-    <w:p/>
-    <w:p>
-      <w:r>
-        <w:t xml:space="preserve">Find: </w:t>
-      </w:r>
-      <w:r>
-        <w:t>&lt;</w:t>
-      </w:r>
-      <w:proofErr w:type="spellStart"/>
-      <w:r>
-        <w:t>unitdate</w:t>
-      </w:r>
-      <w:proofErr w:type="spellEnd"/>
-      <w:r>
-        <w:t>&gt;</w:t>
-      </w:r>
-      <w:proofErr w:type="gramStart"/>
-      <w:r>
-        <w:t>(.*</w:t>
-      </w:r>
-      <w:proofErr w:type="gramEnd"/>
-      <w:r>
-        <w:t>(\d\d\d\d).+(\d\d\d\d).*)&lt;</w:t>
-      </w:r>
-    </w:p>
-    <w:p>
-      <w:r>
-        <w:t xml:space="preserve">Replace: </w:t>
-      </w:r>
-      <w:r>
-        <w:t>&lt;</w:t>
-      </w:r>
-      <w:proofErr w:type="spellStart"/>
-      <w:r>
-        <w:t>unitdate</w:t>
-      </w:r>
-      <w:proofErr w:type="spellEnd"/>
-      <w:r>
-        <w:t xml:space="preserve"> normal="$2/$3" type="inclusive"&gt;$1&lt;</w:t>
-      </w:r>
-    </w:p>
-    <w:p/>
-    <w:p>
-      <w:r>
-        <w:rPr>
-          <w:b/>
-        </w:rPr>
-        <w:t>Fix inclusive dates from the same YYYY:</w:t>
-      </w:r>
-    </w:p>
-    <w:p/>
-    <w:p>
-      <w:r>
-        <w:t xml:space="preserve">Find: </w:t>
-      </w:r>
-      <w:r>
-        <w:t>&lt;</w:t>
-      </w:r>
-      <w:proofErr w:type="spellStart"/>
-      <w:r>
-        <w:t>unitdate</w:t>
-      </w:r>
-      <w:proofErr w:type="spellEnd"/>
-      <w:r>
-        <w:t xml:space="preserve"> normal="(\d\d\d\d)/\1" type="inclusive"</w:t>
-      </w:r>
-    </w:p>
-    <w:p>
-      <w:r>
-        <w:t xml:space="preserve">Replace: </w:t>
-      </w:r>
-      <w:r>
-        <w:t>&lt;</w:t>
-      </w:r>
-      <w:proofErr w:type="spellStart"/>
-      <w:r>
-        <w:t>unitdate</w:t>
-      </w:r>
-      <w:proofErr w:type="spellEnd"/>
-      <w:r>
-        <w:t xml:space="preserve"> normal="$1"</w:t>
-      </w:r>
-    </w:p>
-    <w:p>
-      <w:pPr>
-        <w:rPr>
-          <w:b/>
-        </w:rPr>
-      </w:pPr>
-    </w:p>
-    <w:p>
-      <w:r>
-        <w:rPr>
-          <w:b/>
-        </w:rPr>
-        <w:t>Find a single YYYY date and normalize:</w:t>
-      </w:r>
-    </w:p>
-    <w:p/>
-    <w:p>
-      <w:r>
-        <w:t xml:space="preserve">Find: </w:t>
-      </w:r>
-      <w:r>
-        <w:t>&lt;</w:t>
-      </w:r>
-      <w:proofErr w:type="spellStart"/>
-      <w:r>
-        <w:t>unitdate</w:t>
-      </w:r>
-      <w:proofErr w:type="spellEnd"/>
-      <w:r>
-        <w:t>&gt;(</w:t>
-      </w:r>
-      <w:proofErr w:type="gramStart"/>
-      <w:r>
-        <w:t>\d\d\d\d)&lt;</w:t>
-      </w:r>
-      <w:proofErr w:type="gramEnd"/>
-    </w:p>
-    <w:p>
-      <w:r>
-        <w:t xml:space="preserve">Replace: </w:t>
-      </w:r>
-      <w:r>
-        <w:t>&lt;</w:t>
-      </w:r>
-      <w:proofErr w:type="spellStart"/>
-      <w:r>
-        <w:t>unitdate</w:t>
-      </w:r>
-      <w:proofErr w:type="spellEnd"/>
-      <w:r>
-        <w:t xml:space="preserve"> normal="$1"&gt;&lt;</w:t>
-      </w:r>
-    </w:p>
-    <w:p/>
-    <w:p>
-      <w:pPr>
-        <w:rPr>
-          <w:b/>
-        </w:rPr>
-      </w:pPr>
-      <w:r>
-        <w:rPr>
-          <w:b/>
-        </w:rPr>
-        <w:t>Find remaining single YYYY dates that include text and normalize:</w:t>
-      </w:r>
-    </w:p>
-    <w:p>
-      <w:pPr>
-        <w:rPr>
-          <w:b/>
-        </w:rPr>
-      </w:pPr>
-    </w:p>
-    <w:p>
-      <w:r>
-        <w:t xml:space="preserve">Find: </w:t>
-      </w:r>
-      <w:r>
-        <w:t>&lt;</w:t>
-      </w:r>
-      <w:proofErr w:type="spellStart"/>
-      <w:r>
-        <w:t>unitdate</w:t>
-      </w:r>
-      <w:proofErr w:type="spellEnd"/>
-      <w:r>
-        <w:t>&gt;</w:t>
-      </w:r>
-      <w:proofErr w:type="gramStart"/>
-      <w:r>
-        <w:t>(.*</w:t>
-      </w:r>
-      <w:proofErr w:type="gramEnd"/>
-      <w:r>
-        <w:t>(\d\d\d\d).*)&lt;</w:t>
-      </w:r>
-    </w:p>
-    <w:p>
-      <w:r>
-        <w:t xml:space="preserve">Replace: </w:t>
-      </w:r>
-      <w:r>
-        <w:t>&lt;</w:t>
-      </w:r>
-      <w:proofErr w:type="spellStart"/>
-      <w:r>
-        <w:t>unitdate</w:t>
-      </w:r>
-      <w:proofErr w:type="spellEnd"/>
-      <w:r>
-        <w:t xml:space="preserve"> normal="$2"&gt;$1&lt;</w:t>
-      </w:r>
     </w:p>
     <w:sectPr>
       <w:pgSz w:w="12240" w:h="15840"/>

</xml_diff>

<commit_message>
More work on YY-MM formula
</commit_message>
<xml_diff>
--- a/Sandbox/RegEx/RegEx EAD replace formulas.docx
+++ b/Sandbox/RegEx/RegEx EAD replace formulas.docx
@@ -30,34 +30,16 @@
       <w:r>
         <w:t>&lt;</w:t>
       </w:r>
-      <w:proofErr w:type="spellStart"/>
-      <w:r>
-        <w:t>unitdate</w:t>
-      </w:r>
-      <w:proofErr w:type="spellEnd"/>
-      <w:r>
-        <w:t>&gt;(\d\d\d\d)-(</w:t>
-      </w:r>
-      <w:proofErr w:type="gramStart"/>
-      <w:r>
-        <w:t>\d\d\d\d)&lt;</w:t>
-      </w:r>
-      <w:proofErr w:type="gramEnd"/>
+      <w:r>
+        <w:t>unitdate&gt;(\d\d\d\d)-(\d\d\d\d)&lt;</w:t>
+      </w:r>
     </w:p>
     <w:p>
       <w:r>
         <w:t xml:space="preserve">Replace: </w:t>
       </w:r>
       <w:r>
-        <w:t>&lt;</w:t>
-      </w:r>
-      <w:proofErr w:type="spellStart"/>
-      <w:r>
-        <w:t>unitdate</w:t>
-      </w:r>
-      <w:proofErr w:type="spellEnd"/>
-      <w:r>
-        <w:t xml:space="preserve"> no</w:t>
+        <w:t>&lt;unitdate no</w:t>
       </w:r>
       <w:r>
         <w:t>rmal="$1/$2" type="inclusive"&gt;&lt;</w:t>
@@ -84,23 +66,7 @@
         <w:t xml:space="preserve">Find: </w:t>
       </w:r>
       <w:r>
-        <w:t>&lt;</w:t>
-      </w:r>
-      <w:proofErr w:type="spellStart"/>
-      <w:r>
-        <w:t>unitdate</w:t>
-      </w:r>
-      <w:proofErr w:type="spellEnd"/>
-      <w:r>
-        <w:t>&gt;</w:t>
-      </w:r>
-      <w:proofErr w:type="gramStart"/>
-      <w:r>
-        <w:t>(.*</w:t>
-      </w:r>
-      <w:proofErr w:type="gramEnd"/>
-      <w:r>
-        <w:t>(\d\d\d\d).+(\d\d\d\d).*)&lt;</w:t>
+        <w:t>&lt;unitdate&gt;(.*(\d\d\d\d).+(\d\d\d\d).*)&lt;</w:t>
       </w:r>
     </w:p>
     <w:p>
@@ -108,15 +74,7 @@
         <w:t xml:space="preserve">Replace: </w:t>
       </w:r>
       <w:r>
-        <w:t>&lt;</w:t>
-      </w:r>
-      <w:proofErr w:type="spellStart"/>
-      <w:r>
-        <w:t>unitdate</w:t>
-      </w:r>
-      <w:proofErr w:type="spellEnd"/>
-      <w:r>
-        <w:t xml:space="preserve"> normal="$2/$3" type="inclusive"&gt;$1&lt;</w:t>
+        <w:t>&lt;unitdate normal="$2/$3" type="inclusive"&gt;$1&lt;</w:t>
       </w:r>
     </w:p>
     <w:p/>
@@ -134,15 +92,7 @@
         <w:t xml:space="preserve">Find: </w:t>
       </w:r>
       <w:r>
-        <w:t>&lt;</w:t>
-      </w:r>
-      <w:proofErr w:type="spellStart"/>
-      <w:r>
-        <w:t>unitdate</w:t>
-      </w:r>
-      <w:proofErr w:type="spellEnd"/>
-      <w:r>
-        <w:t xml:space="preserve"> normal="(\d\d\d\d)/\1" type="inclusive"</w:t>
+        <w:t>&lt;unitdate normal="(\d\d\d\d)/\1" type="inclusive"</w:t>
       </w:r>
     </w:p>
     <w:p>
@@ -150,15 +100,7 @@
         <w:t xml:space="preserve">Replace: </w:t>
       </w:r>
       <w:r>
-        <w:t>&lt;</w:t>
-      </w:r>
-      <w:proofErr w:type="spellStart"/>
-      <w:r>
-        <w:t>unitdate</w:t>
-      </w:r>
-      <w:proofErr w:type="spellEnd"/>
-      <w:r>
-        <w:t xml:space="preserve"> normal="$1"</w:t>
+        <w:t>&lt;unitdate normal="$1"</w:t>
       </w:r>
     </w:p>
     <w:p>
@@ -182,36 +124,15 @@
         <w:t xml:space="preserve">Find: </w:t>
       </w:r>
       <w:r>
-        <w:t>&lt;</w:t>
-      </w:r>
-      <w:proofErr w:type="spellStart"/>
-      <w:r>
-        <w:t>unitdate</w:t>
-      </w:r>
-      <w:proofErr w:type="spellEnd"/>
-      <w:r>
-        <w:t>&gt;(</w:t>
-      </w:r>
-      <w:proofErr w:type="gramStart"/>
-      <w:r>
-        <w:t>\d\d\d\d)&lt;</w:t>
-      </w:r>
-      <w:proofErr w:type="gramEnd"/>
+        <w:t>&lt;unitdate&gt;(\d\d\d\d)&lt;</w:t>
+      </w:r>
     </w:p>
     <w:p>
       <w:r>
         <w:t xml:space="preserve">Replace: </w:t>
       </w:r>
       <w:r>
-        <w:t>&lt;</w:t>
-      </w:r>
-      <w:proofErr w:type="spellStart"/>
-      <w:r>
-        <w:t>unitdate</w:t>
-      </w:r>
-      <w:proofErr w:type="spellEnd"/>
-      <w:r>
-        <w:t xml:space="preserve"> normal="$1"&gt;&lt;</w:t>
+        <w:t>&lt;unitdate normal="$1"&gt;&lt;</w:t>
       </w:r>
     </w:p>
     <w:p/>
@@ -240,23 +161,7 @@
         <w:t xml:space="preserve">Find: </w:t>
       </w:r>
       <w:r>
-        <w:t>&lt;</w:t>
-      </w:r>
-      <w:proofErr w:type="spellStart"/>
-      <w:r>
-        <w:t>unitdate</w:t>
-      </w:r>
-      <w:proofErr w:type="spellEnd"/>
-      <w:r>
-        <w:t>&gt;</w:t>
-      </w:r>
-      <w:proofErr w:type="gramStart"/>
-      <w:r>
-        <w:t>(.*</w:t>
-      </w:r>
-      <w:proofErr w:type="gramEnd"/>
-      <w:r>
-        <w:t>(\d\d\d\d).*)&lt;</w:t>
+        <w:t>&lt;unitdate&gt;(.*(\d\d\d\d).*)&lt;</w:t>
       </w:r>
     </w:p>
     <w:p>
@@ -264,15 +169,7 @@
         <w:t xml:space="preserve">Replace: </w:t>
       </w:r>
       <w:r>
-        <w:t>&lt;</w:t>
-      </w:r>
-      <w:proofErr w:type="spellStart"/>
-      <w:r>
-        <w:t>unitdate</w:t>
-      </w:r>
-      <w:proofErr w:type="spellEnd"/>
-      <w:r>
-        <w:t xml:space="preserve"> normal="$2"&gt;$1&lt;</w:t>
+        <w:t>&lt;unitdate normal="$2"&gt;$1&lt;</w:t>
       </w:r>
     </w:p>
     <w:p/>
@@ -296,37 +193,41 @@
       </w:r>
     </w:p>
     <w:p>
+      <w:r>
+        <w:t xml:space="preserve">Find: </w:t>
+      </w:r>
+      <w:r>
+        <w:t>&lt;unitdate&gt;((January|Jan|February|Feb|March|April|May|June|July|August|Aug|September|Sept|October|Oct|November|Nov|December|Dec).{0,6}(\d{4}).{0,30}(January|Jan|February|Feb|March|April|May|June|July|August|Aug|September|Sept|October|Oct|November|Nov|December|Dec).*(\d{4}).*)&lt;</w:t>
+      </w:r>
+    </w:p>
+    <w:p/>
+    <w:p>
+      <w:r>
+        <w:t xml:space="preserve">Replace: </w:t>
+      </w:r>
+      <w:r>
+        <w:t>&lt;unitdate normal="$3-$2/$5-$4" type="inclusive"&gt;$1&lt;</w:t>
+      </w:r>
+    </w:p>
+    <w:p/>
+    <w:p>
       <w:pPr>
         <w:rPr>
           <w:b/>
+          <w:i/>
         </w:rPr>
       </w:pPr>
       <w:r>
-        <w:t xml:space="preserve">Find: </w:t>
-      </w:r>
-      <w:r>
-        <w:t>&lt;</w:t>
-      </w:r>
-      <w:proofErr w:type="spellStart"/>
-      <w:r>
-        <w:t>unitdate</w:t>
-      </w:r>
-      <w:proofErr w:type="spellEnd"/>
-      <w:r>
-        <w:t>&gt;((</w:t>
-      </w:r>
-      <w:proofErr w:type="spellStart"/>
-      <w:r>
-        <w:t>May|November</w:t>
-      </w:r>
-      <w:proofErr w:type="spellEnd"/>
-      <w:proofErr w:type="gramStart"/>
-      <w:r>
-        <w:t>).{</w:t>
-      </w:r>
-      <w:proofErr w:type="gramEnd"/>
-      <w:r>
-        <w:t>1,6}(\d{4}).*(\d{4}).*)&lt;</w:t>
+        <w:rPr>
+          <w:i/>
+        </w:rPr>
+        <w:t xml:space="preserve">This doesn’t currently work to </w:t>
+      </w:r>
+      <w:r>
+        <w:rPr>
+          <w:i/>
+        </w:rPr>
+        <w:t>do anything but Month xxxxx YYYY formatted dates. There would need to be a second F&amp;R formula to change –Month into –MM format consistently.</w:t>
       </w:r>
       <w:bookmarkStart w:id="0" w:name="_GoBack"/>
       <w:bookmarkEnd w:id="0"/>

</xml_diff>